<commit_message>
Some changes in Deduplication
</commit_message>
<xml_diff>
--- a/Deduplication.docx
+++ b/Deduplication.docx
@@ -253,7 +253,15 @@
         <w:rPr>
           <w:rFonts w:ascii="Helvetica" w:hAnsi="Helvetica"/>
         </w:rPr>
-        <w:t>Другим примером может являться считывание разными процессами одних и тех же файлов в память для быстрого доступа на чтение. В этом случае мы получаем в физической памяти страницы с одинаковым содержанием, принадлежащие разным процессам.</w:t>
+        <w:t>Другим примером может являться считывание разными процессами одних и тех же файлов в память для быстрого доступа на чтение. В этом случае мы получаем в физической памяти страницы с</w:t>
+      </w:r>
+      <w:bookmarkStart w:id="0" w:name="_GoBack"/>
+      <w:bookmarkEnd w:id="0"/>
+      <w:r>
+        <w:rPr>
+          <w:rFonts w:ascii="Helvetica" w:hAnsi="Helvetica"/>
+        </w:rPr>
+        <w:t xml:space="preserve"> одинаковым содержанием, принадлежащие разным процессам.</w:t>
       </w:r>
     </w:p>
     <w:p>
@@ -659,19 +667,7 @@
         <w:rPr>
           <w:rFonts w:ascii="Helvetica" w:hAnsi="Helvetica"/>
         </w:rPr>
-        <w:t xml:space="preserve">емпляре добавляются страницы, содержащие флаги </w:t>
-      </w:r>
-      <w:r>
-        <w:rPr>
-          <w:rFonts w:ascii="Helvetica" w:hAnsi="Helvetica"/>
-        </w:rPr>
-        <w:t>PTE_P</w:t>
-      </w:r>
-      <w:r>
-        <w:rPr>
-          <w:rFonts w:ascii="Helvetica" w:hAnsi="Helvetica"/>
-        </w:rPr>
-        <w:t xml:space="preserve"> и </w:t>
+        <w:t xml:space="preserve">емпляре добавляются страницы, содержащие флаги PTE_P и </w:t>
       </w:r>
       <w:r>
         <w:rPr>
@@ -755,6 +751,94 @@
     </w:p>
     <w:p>
       <w:pPr>
+        <w:pStyle w:val="a3"/>
+        <w:numPr>
+          <w:ilvl w:val="0"/>
+          <w:numId w:val="5"/>
+        </w:numPr>
+        <w:ind w:left="284" w:hanging="284"/>
+        <w:jc w:val="both"/>
+        <w:rPr>
+          <w:rFonts w:ascii="Helvetica" w:hAnsi="Helvetica"/>
+        </w:rPr>
+      </w:pPr>
+      <w:r>
+        <w:rPr>
+          <w:rFonts w:ascii="Helvetica" w:hAnsi="Helvetica"/>
+        </w:rPr>
+        <w:t xml:space="preserve">Для подсчёта </w:t>
+      </w:r>
+      <w:proofErr w:type="spellStart"/>
+      <w:r>
+        <w:rPr>
+          <w:rFonts w:ascii="Helvetica" w:hAnsi="Helvetica"/>
+        </w:rPr>
+        <w:t>хэш</w:t>
+      </w:r>
+      <w:proofErr w:type="spellEnd"/>
+      <w:r>
+        <w:rPr>
+          <w:rFonts w:ascii="Helvetica" w:hAnsi="Helvetica"/>
+        </w:rPr>
+        <w:t>-сумм и побитовой сверки страниц</w:t>
+      </w:r>
+      <w:r>
+        <w:rPr>
+          <w:rFonts w:ascii="Helvetica" w:hAnsi="Helvetica"/>
+        </w:rPr>
+        <w:t xml:space="preserve"> они </w:t>
+      </w:r>
+      <w:r>
+        <w:rPr>
+          <w:rFonts w:ascii="Helvetica" w:hAnsi="Helvetica"/>
+        </w:rPr>
+        <w:t xml:space="preserve">транслируются в адресное пространство </w:t>
+      </w:r>
+      <w:proofErr w:type="spellStart"/>
+      <w:r>
+        <w:rPr>
+          <w:rFonts w:ascii="Helvetica" w:hAnsi="Helvetica"/>
+        </w:rPr>
+        <w:t>дедупликатора</w:t>
+      </w:r>
+      <w:proofErr w:type="spellEnd"/>
+      <w:r>
+        <w:rPr>
+          <w:rFonts w:ascii="Helvetica" w:hAnsi="Helvetica"/>
+        </w:rPr>
+        <w:t xml:space="preserve"> при помощи функций </w:t>
+      </w:r>
+      <w:proofErr w:type="spellStart"/>
+      <w:r>
+        <w:rPr>
+          <w:rFonts w:ascii="Helvetica" w:hAnsi="Helvetica"/>
+        </w:rPr>
+        <w:t>sys_page_map</w:t>
+      </w:r>
+      <w:proofErr w:type="spellEnd"/>
+      <w:r>
+        <w:rPr>
+          <w:rFonts w:ascii="Helvetica" w:hAnsi="Helvetica"/>
+        </w:rPr>
+        <w:t xml:space="preserve"> и </w:t>
+      </w:r>
+      <w:proofErr w:type="spellStart"/>
+      <w:r>
+        <w:rPr>
+          <w:rFonts w:ascii="Helvetica" w:hAnsi="Helvetica"/>
+        </w:rPr>
+        <w:t>sys_page_unmap</w:t>
+      </w:r>
+      <w:proofErr w:type="spellEnd"/>
+      <w:r>
+        <w:rPr>
+          <w:rFonts w:ascii="Helvetica" w:hAnsi="Helvetica"/>
+        </w:rPr>
+        <w:t>.</w:t>
+      </w:r>
+    </w:p>
+    <w:p>
+      <w:pPr>
         <w:jc w:val="both"/>
         <w:rPr>
           <w:rFonts w:ascii="Helvetica" w:hAnsi="Helvetica"/>
@@ -775,6 +859,7 @@
           <w:rFonts w:ascii="Helvetica" w:hAnsi="Helvetica"/>
           <w:b/>
         </w:rPr>
+        <w:lastRenderedPageBreak/>
         <w:t xml:space="preserve">Для тестирования механизма </w:t>
       </w:r>
       <w:proofErr w:type="spellStart"/>
@@ -832,7 +917,6 @@
         <w:rPr>
           <w:rFonts w:ascii="Helvetica" w:hAnsi="Helvetica"/>
         </w:rPr>
-        <w:lastRenderedPageBreak/>
         <w:t>дедупликации</w:t>
       </w:r>
       <w:proofErr w:type="spellEnd"/>
@@ -959,8 +1043,6 @@
         </w:rPr>
         <w:t>.</w:t>
       </w:r>
-      <w:bookmarkStart w:id="0" w:name="_GoBack"/>
-      <w:bookmarkEnd w:id="0"/>
     </w:p>
     <w:sectPr>
       <w:pgSz w:w="11900" w:h="16840"/>
@@ -1201,6 +1283,119 @@
     </w:lvl>
   </w:abstractNum>
   <w:abstractNum w:abstractNumId="2">
+    <w:nsid w:val="338D59E8"/>
+    <w:multiLevelType w:val="hybridMultilevel"/>
+    <w:tmpl w:val="B708651E"/>
+    <w:lvl w:ilvl="0" w:tplc="04190001">
+      <w:start w:val="1"/>
+      <w:numFmt w:val="bullet"/>
+      <w:lvlText w:val=""/>
+      <w:lvlJc w:val="left"/>
+      <w:pPr>
+        <w:ind w:left="720" w:hanging="360"/>
+      </w:pPr>
+      <w:rPr>
+        <w:rFonts w:ascii="Symbol" w:hAnsi="Symbol" w:hint="default"/>
+      </w:rPr>
+    </w:lvl>
+    <w:lvl w:ilvl="1" w:tplc="04190003" w:tentative="1">
+      <w:start w:val="1"/>
+      <w:numFmt w:val="bullet"/>
+      <w:lvlText w:val="o"/>
+      <w:lvlJc w:val="left"/>
+      <w:pPr>
+        <w:ind w:left="1440" w:hanging="360"/>
+      </w:pPr>
+      <w:rPr>
+        <w:rFonts w:ascii="Courier New" w:hAnsi="Courier New" w:cs="Courier New" w:hint="default"/>
+      </w:rPr>
+    </w:lvl>
+    <w:lvl w:ilvl="2" w:tplc="04190005" w:tentative="1">
+      <w:start w:val="1"/>
+      <w:numFmt w:val="bullet"/>
+      <w:lvlText w:val=""/>
+      <w:lvlJc w:val="left"/>
+      <w:pPr>
+        <w:ind w:left="2160" w:hanging="360"/>
+      </w:pPr>
+      <w:rPr>
+        <w:rFonts w:ascii="Wingdings" w:hAnsi="Wingdings" w:hint="default"/>
+      </w:rPr>
+    </w:lvl>
+    <w:lvl w:ilvl="3" w:tplc="04190001" w:tentative="1">
+      <w:start w:val="1"/>
+      <w:numFmt w:val="bullet"/>
+      <w:lvlText w:val=""/>
+      <w:lvlJc w:val="left"/>
+      <w:pPr>
+        <w:ind w:left="2880" w:hanging="360"/>
+      </w:pPr>
+      <w:rPr>
+        <w:rFonts w:ascii="Symbol" w:hAnsi="Symbol" w:hint="default"/>
+      </w:rPr>
+    </w:lvl>
+    <w:lvl w:ilvl="4" w:tplc="04190003" w:tentative="1">
+      <w:start w:val="1"/>
+      <w:numFmt w:val="bullet"/>
+      <w:lvlText w:val="o"/>
+      <w:lvlJc w:val="left"/>
+      <w:pPr>
+        <w:ind w:left="3600" w:hanging="360"/>
+      </w:pPr>
+      <w:rPr>
+        <w:rFonts w:ascii="Courier New" w:hAnsi="Courier New" w:cs="Courier New" w:hint="default"/>
+      </w:rPr>
+    </w:lvl>
+    <w:lvl w:ilvl="5" w:tplc="04190005" w:tentative="1">
+      <w:start w:val="1"/>
+      <w:numFmt w:val="bullet"/>
+      <w:lvlText w:val=""/>
+      <w:lvlJc w:val="left"/>
+      <w:pPr>
+        <w:ind w:left="4320" w:hanging="360"/>
+      </w:pPr>
+      <w:rPr>
+        <w:rFonts w:ascii="Wingdings" w:hAnsi="Wingdings" w:hint="default"/>
+      </w:rPr>
+    </w:lvl>
+    <w:lvl w:ilvl="6" w:tplc="04190001" w:tentative="1">
+      <w:start w:val="1"/>
+      <w:numFmt w:val="bullet"/>
+      <w:lvlText w:val=""/>
+      <w:lvlJc w:val="left"/>
+      <w:pPr>
+        <w:ind w:left="5040" w:hanging="360"/>
+      </w:pPr>
+      <w:rPr>
+        <w:rFonts w:ascii="Symbol" w:hAnsi="Symbol" w:hint="default"/>
+      </w:rPr>
+    </w:lvl>
+    <w:lvl w:ilvl="7" w:tplc="04190003" w:tentative="1">
+      <w:start w:val="1"/>
+      <w:numFmt w:val="bullet"/>
+      <w:lvlText w:val="o"/>
+      <w:lvlJc w:val="left"/>
+      <w:pPr>
+        <w:ind w:left="5760" w:hanging="360"/>
+      </w:pPr>
+      <w:rPr>
+        <w:rFonts w:ascii="Courier New" w:hAnsi="Courier New" w:cs="Courier New" w:hint="default"/>
+      </w:rPr>
+    </w:lvl>
+    <w:lvl w:ilvl="8" w:tplc="04190005" w:tentative="1">
+      <w:start w:val="1"/>
+      <w:numFmt w:val="bullet"/>
+      <w:lvlText w:val=""/>
+      <w:lvlJc w:val="left"/>
+      <w:pPr>
+        <w:ind w:left="6480" w:hanging="360"/>
+      </w:pPr>
+      <w:rPr>
+        <w:rFonts w:ascii="Wingdings" w:hAnsi="Wingdings" w:hint="default"/>
+      </w:rPr>
+    </w:lvl>
+  </w:abstractNum>
+  <w:abstractNum w:abstractNumId="3">
     <w:nsid w:val="426B3516"/>
     <w:multiLevelType w:val="multilevel"/>
     <w:tmpl w:val="C876F35E"/>
@@ -1286,7 +1481,7 @@
       </w:pPr>
     </w:lvl>
   </w:abstractNum>
-  <w:abstractNum w:abstractNumId="3">
+  <w:abstractNum w:abstractNumId="4">
     <w:nsid w:val="5C5613CC"/>
     <w:multiLevelType w:val="hybridMultilevel"/>
     <w:tmpl w:val="7CE280E2"/>
@@ -1400,7 +1595,7 @@
     </w:lvl>
   </w:abstractNum>
   <w:num w:numId="1">
-    <w:abstractNumId w:val="3"/>
+    <w:abstractNumId w:val="4"/>
   </w:num>
   <w:num w:numId="2">
     <w:abstractNumId w:val="0"/>
@@ -1409,6 +1604,9 @@
     <w:abstractNumId w:val="1"/>
   </w:num>
   <w:num w:numId="4">
+    <w:abstractNumId w:val="3"/>
+  </w:num>
+  <w:num w:numId="5">
     <w:abstractNumId w:val="2"/>
   </w:num>
 </w:numbering>

</xml_diff>